<commit_message>
MOD: se ajusta redacción para que en lugar de retornar diga imprimir
</commit_message>
<xml_diff>
--- a/material/IntroProg/Ejercicios/2. Condicionales/2. Ejercicios condicionales.docx
+++ b/material/IntroProg/Ejercicios/2. Condicionales/2. Ejercicios condicionales.docx
@@ -102,7 +102,23 @@
           <w:sz w:val="24"/>
           <w:lang w:val="es-CO"/>
         </w:rPr>
-        <w:t xml:space="preserve">que reciba un número y en el caso de ser positivo y ser par, se le sume 10, y en caso de ser negativo, lo convierta en positivo. Retorne el número con el resultado. </w:t>
+        <w:t xml:space="preserve">que reciba un número y en el caso de ser positivo y ser par, se le sume 10, y en caso de ser negativo, lo convierta en positivo. </w:t>
+      </w:r>
+      <w:r>
+        <w:rPr>
+          <w:bCs/>
+          <w:sz w:val="24"/>
+          <w:lang w:val="es-CO"/>
+        </w:rPr>
+        <w:t>Imprima</w:t>
+      </w:r>
+      <w:r>
+        <w:rPr>
+          <w:bCs/>
+          <w:sz w:val="24"/>
+          <w:lang w:val="es-CO"/>
+        </w:rPr>
+        <w:t xml:space="preserve"> el número con el resultado. </w:t>
       </w:r>
     </w:p>
     <w:p>
@@ -123,7 +139,21 @@
           <w:sz w:val="24"/>
           <w:lang w:val="es-CO"/>
         </w:rPr>
-        <w:t>Existe un juego computacional que consiste en lo siguiente. El usuario ingresa una cantidad de dinero para apostar, para que inicie el juego. El sistema obtiene tres números aleatorios (entre 0 y 4) y retorna el valor de dinero con el que el usuario termina. Si los tres números son iguales el jugador gana 3 veces lo apostado. Si 2 de los 3 números son iguales el jugador ganará 1 vez y media lo apostado. De lo contrario no gana nada, pierde todo su dinero.</w:t>
+        <w:t xml:space="preserve">Existe un juego computacional que consiste en lo siguiente. El usuario ingresa una cantidad de dinero para apostar, para que inicie el juego. El sistema obtiene tres números aleatorios (entre 0 y 4) </w:t>
+      </w:r>
+      <w:r>
+        <w:rPr>
+          <w:sz w:val="24"/>
+          <w:lang w:val="es-CO"/>
+        </w:rPr>
+        <w:t>e imprime</w:t>
+      </w:r>
+      <w:r>
+        <w:rPr>
+          <w:sz w:val="24"/>
+          <w:lang w:val="es-CO"/>
+        </w:rPr>
+        <w:t xml:space="preserve"> el valor de dinero con el que el usuario termina. Si los tres números son iguales el jugador gana 3 veces lo apostado. Si 2 de los 3 números son iguales el jugador ganará 1 vez y media lo apostado. De lo contrario no gana nada, pierde todo su dinero.</w:t>
       </w:r>
     </w:p>
     <w:p>
@@ -172,123 +202,34 @@
         </w:numPr>
         <w:jc w:val="both"/>
       </w:pPr>
-      <w:proofErr w:type="spellStart"/>
-      <w:r>
-        <w:t>Escribir</w:t>
-      </w:r>
-      <w:proofErr w:type="spellEnd"/>
-      <w:r>
-        <w:t xml:space="preserve"> una </w:t>
-      </w:r>
-      <w:proofErr w:type="spellStart"/>
-      <w:r>
-        <w:t>función</w:t>
-      </w:r>
-      <w:proofErr w:type="spellEnd"/>
+      <w:r>
+        <w:t>Escribir un</w:t>
+      </w:r>
+      <w:r>
+        <w:t xml:space="preserve"> programa </w:t>
+      </w:r>
+      <w:r>
+        <w:t xml:space="preserve">en Python que reciba </w:t>
+      </w:r>
+      <w:r>
+        <w:t xml:space="preserve">3 números y a continuación </w:t>
+      </w:r>
+      <w:r>
+        <w:t>imprima</w:t>
+      </w:r>
+      <w:r>
+        <w:t xml:space="preserve"> el mayor de </w:t>
+      </w:r>
+      <w:r>
+        <w:t>los 3. Por ejemplo: si el usuario ingresa los números 1, 2, 3</w:t>
+      </w:r>
       <w:r>
         <w:t xml:space="preserve"> </w:t>
       </w:r>
-      <w:proofErr w:type="spellStart"/>
-      <w:r>
-        <w:t>en</w:t>
-      </w:r>
-      <w:proofErr w:type="spellEnd"/>
-      <w:r>
-        <w:t xml:space="preserve"> Python que </w:t>
-      </w:r>
-      <w:proofErr w:type="spellStart"/>
-      <w:r>
-        <w:t>reciba</w:t>
-      </w:r>
-      <w:proofErr w:type="spellEnd"/>
-      <w:r>
-        <w:t xml:space="preserve"> </w:t>
-      </w:r>
-      <w:r>
-        <w:t xml:space="preserve">3 </w:t>
-      </w:r>
-      <w:proofErr w:type="spellStart"/>
-      <w:r>
-        <w:t>números</w:t>
-      </w:r>
-      <w:proofErr w:type="spellEnd"/>
-      <w:r>
-        <w:t xml:space="preserve"> y a </w:t>
-      </w:r>
-      <w:proofErr w:type="spellStart"/>
-      <w:r>
-        <w:t>continuación</w:t>
-      </w:r>
-      <w:proofErr w:type="spellEnd"/>
-      <w:r>
-        <w:t xml:space="preserve"> </w:t>
-      </w:r>
-      <w:proofErr w:type="spellStart"/>
-      <w:r>
-        <w:t>imprima</w:t>
-      </w:r>
-      <w:proofErr w:type="spellEnd"/>
-      <w:r>
-        <w:t xml:space="preserve"> el mayor de </w:t>
-      </w:r>
-      <w:r>
-        <w:t xml:space="preserve">los 3. Por </w:t>
-      </w:r>
-      <w:proofErr w:type="spellStart"/>
-      <w:r>
-        <w:t>ejemplo</w:t>
-      </w:r>
-      <w:proofErr w:type="spellEnd"/>
-      <w:r>
-        <w:t xml:space="preserve">: </w:t>
-      </w:r>
-      <w:proofErr w:type="spellStart"/>
-      <w:r>
-        <w:t>si</w:t>
-      </w:r>
-      <w:proofErr w:type="spellEnd"/>
-      <w:r>
-        <w:t xml:space="preserve"> el </w:t>
-      </w:r>
-      <w:proofErr w:type="spellStart"/>
-      <w:r>
-        <w:t>usuario</w:t>
-      </w:r>
-      <w:proofErr w:type="spellEnd"/>
-      <w:r>
-        <w:t xml:space="preserve"> </w:t>
-      </w:r>
-      <w:proofErr w:type="spellStart"/>
-      <w:r>
-        <w:t>ingresa</w:t>
-      </w:r>
-      <w:proofErr w:type="spellEnd"/>
-      <w:r>
-        <w:t xml:space="preserve"> los </w:t>
-      </w:r>
-      <w:proofErr w:type="spellStart"/>
-      <w:r>
-        <w:t>números</w:t>
-      </w:r>
-      <w:proofErr w:type="spellEnd"/>
-      <w:r>
-        <w:t xml:space="preserve"> 1, 2, 3, la </w:t>
-      </w:r>
-      <w:proofErr w:type="spellStart"/>
-      <w:r>
-        <w:t>función</w:t>
-      </w:r>
-      <w:proofErr w:type="spellEnd"/>
-      <w:r>
-        <w:t xml:space="preserve"> debe </w:t>
-      </w:r>
-      <w:proofErr w:type="spellStart"/>
-      <w:r>
-        <w:t>imprimir</w:t>
-      </w:r>
-      <w:proofErr w:type="spellEnd"/>
-      <w:r>
-        <w:t>. “El mayor es 3”.</w:t>
+      <w:bookmarkStart w:id="0" w:name="_GoBack"/>
+      <w:bookmarkEnd w:id="0"/>
+      <w:r>
+        <w:t>debe imprimir. “El mayor es 3”.</w:t>
       </w:r>
     </w:p>
     <w:p>
@@ -299,8 +240,6 @@
           <w:sz w:val="24"/>
         </w:rPr>
       </w:pPr>
-      <w:bookmarkStart w:id="0" w:name="_GoBack"/>
-      <w:bookmarkEnd w:id="0"/>
     </w:p>
     <w:sectPr>
       <w:pgSz w:w="12240" w:h="15840"/>

</xml_diff>